<commit_message>
actualizacion de la informacion
</commit_message>
<xml_diff>
--- a/data/aaa.docx
+++ b/data/aaa.docx
@@ -2036,7 +2036,7 @@
       <w:r>
         <w:br/>
         <w:br/>
-        <w:t>Area de defunción90</w:t>
+        <w:t>Area de defunción91</w:t>
       </w:r>
     </w:p>
     <w:tbl>
@@ -3423,6 +3423,22 @@
           <w:p>
             <w:r>
               <w:t>714395639</w:t>
+            </w:r>
+          </w:p>
+        </w:tc>
+        <w:tc>
+          <w:p>
+            <w:r>
+              <w:t>'27/09/2016</w:t>
+            </w:r>
+          </w:p>
+        </w:tc>
+      </w:tr>
+      <w:tr>
+        <w:tc>
+          <w:p>
+            <w:r>
+              <w:t>714398585</w:t>
             </w:r>
           </w:p>
         </w:tc>

</xml_diff>